<commit_message>
Añade la solución al examen y una modificación a la práctica 1
</commit_message>
<xml_diff>
--- a/PRÁCTICAS/2023-11-07. Práctica 1/enunciado/2023-11-07. Práctica 1.docx
+++ b/PRÁCTICAS/2023-11-07. Práctica 1/enunciado/2023-11-07. Práctica 1.docx
@@ -627,7 +627,7 @@
       </w:pPr>
       <w:r>
         <w:lastRenderedPageBreak/>
-        <w:t>Comportamiento adaptativo</w:t>
+        <w:t>Colores</w:t>
       </w:r>
     </w:p>
     <w:p>
@@ -635,15 +635,27 @@
         <w:pStyle w:val="Parrafo"/>
       </w:pPr>
       <w:r>
-        <w:t>La página original resultante debe cumplir las siguientes consideraciones en cuanto a su comportamiento adaptativo:</w:t>
+        <w:t>La lista de colores que usa la página original en los fondos que vamos a eliminar es la siguiente:</w:t>
       </w:r>
     </w:p>
     <w:p>
       <w:pPr>
-        <w:pStyle w:val="Ttulo3"/>
-      </w:pPr>
-      <w:r>
-        <w:t>Versión para escritorio (&gt;900px)</w:t>
+        <w:pStyle w:val="Lista2"/>
+      </w:pPr>
+      <w:r>
+        <w:t xml:space="preserve">Colores del gradiente de fondo de página: </w:t>
+      </w:r>
+      <w:r>
+        <w:t>#</w:t>
+      </w:r>
+      <w:r>
+        <w:t xml:space="preserve">96aff5 y </w:t>
+      </w:r>
+      <w:r>
+        <w:t>#f2f5fe</w:t>
+      </w:r>
+      <w:r>
+        <w:t>.</w:t>
       </w:r>
     </w:p>
     <w:p>
@@ -651,13 +663,16 @@
         <w:pStyle w:val="Lista2"/>
       </w:pPr>
       <w:r>
-        <w:t>Los elementos de la página se dispon</w:t>
-      </w:r>
-      <w:r>
-        <w:t>drán</w:t>
-      </w:r>
-      <w:r>
-        <w:t xml:space="preserve"> de la misma forma que en la original. La zona izquierda ocupará 8 columnas y la derecha ocupará 4.</w:t>
+        <w:t xml:space="preserve">Color del efecto sombreado de la zona izquierda: </w:t>
+      </w:r>
+      <w:r>
+        <w:t>#</w:t>
+      </w:r>
+      <w:r>
+        <w:t>dfe7f5</w:t>
+      </w:r>
+      <w:r>
+        <w:t>.</w:t>
       </w:r>
     </w:p>
     <w:p>
@@ -665,99 +680,117 @@
         <w:pStyle w:val="Lista2"/>
       </w:pPr>
       <w:r>
-        <w:t xml:space="preserve">En la </w:t>
-      </w:r>
-      <w:proofErr w:type="gramStart"/>
-      <w:r>
-        <w:t xml:space="preserve">sección </w:t>
-      </w:r>
-      <w:r>
-        <w:t xml:space="preserve"> “</w:t>
-      </w:r>
-      <w:proofErr w:type="gramEnd"/>
-      <w:r>
-        <w:t>Sobre mí</w:t>
-      </w:r>
-      <w:r>
-        <w:t>”, el texto a la derecha de la imagen</w:t>
-      </w:r>
-      <w:r>
-        <w:t xml:space="preserve"> nunca se meterá debajo de la imagen</w:t>
-      </w:r>
-      <w:r>
-        <w:t>,</w:t>
-      </w:r>
-      <w:r>
-        <w:t xml:space="preserve"> como </w:t>
-      </w:r>
-      <w:r>
-        <w:t xml:space="preserve">sí </w:t>
-      </w:r>
-      <w:r>
-        <w:t>ocurre en la página original.</w:t>
+        <w:t xml:space="preserve">Color del efecto sombreado de la zona </w:t>
+      </w:r>
+      <w:r>
+        <w:t>derecha</w:t>
+      </w:r>
+      <w:r>
+        <w:t xml:space="preserve">: </w:t>
+      </w:r>
+      <w:r>
+        <w:t>#</w:t>
+      </w:r>
+      <w:r>
+        <w:t>b</w:t>
+      </w:r>
+      <w:r>
+        <w:t>7caf6</w:t>
+      </w:r>
+      <w:r>
+        <w:t>.</w:t>
       </w:r>
     </w:p>
     <w:p>
       <w:pPr>
-        <w:pStyle w:val="Lista2"/>
-      </w:pPr>
-      <w:r>
-        <w:t>Más allá de los cambios en las imágenes de fondo, no hay ninguna otra modificación importante.</w:t>
-      </w:r>
+        <w:pStyle w:val="Parrafo"/>
+      </w:pPr>
     </w:p>
     <w:p>
       <w:pPr>
-        <w:pStyle w:val="Ttulo3"/>
-      </w:pPr>
-      <w:r>
-        <w:t>Versión para tablets (600px a 900px)</w:t>
+        <w:pStyle w:val="Centrado"/>
+      </w:pPr>
+      <w:r>
+        <w:rPr>
+          <w:noProof/>
+        </w:rPr>
+        <w:drawing>
+          <wp:inline distT="0" distB="0" distL="0" distR="0" wp14:anchorId="3011F850" wp14:editId="27641C08">
+            <wp:extent cx="5400040" cy="2807970"/>
+            <wp:effectExtent l="0" t="0" r="0" b="0"/>
+            <wp:docPr id="401023615" name="Imagen 1"/>
+            <wp:cNvGraphicFramePr>
+              <a:graphicFrameLocks xmlns:a="http://schemas.openxmlformats.org/drawingml/2006/main" noChangeAspect="1"/>
+            </wp:cNvGraphicFramePr>
+            <a:graphic xmlns:a="http://schemas.openxmlformats.org/drawingml/2006/main">
+              <a:graphicData uri="http://schemas.openxmlformats.org/drawingml/2006/picture">
+                <pic:pic xmlns:pic="http://schemas.openxmlformats.org/drawingml/2006/picture">
+                  <pic:nvPicPr>
+                    <pic:cNvPr id="0" name="Picture 1"/>
+                    <pic:cNvPicPr>
+                      <a:picLocks noChangeAspect="1" noChangeArrowheads="1"/>
+                    </pic:cNvPicPr>
+                  </pic:nvPicPr>
+                  <pic:blipFill>
+                    <a:blip r:embed="rId8" cstate="print">
+                      <a:extLst>
+                        <a:ext uri="{28A0092B-C50C-407E-A947-70E740481C1C}">
+                          <a14:useLocalDpi xmlns:a14="http://schemas.microsoft.com/office/drawing/2010/main" val="0"/>
+                        </a:ext>
+                      </a:extLst>
+                    </a:blip>
+                    <a:srcRect/>
+                    <a:stretch>
+                      <a:fillRect/>
+                    </a:stretch>
+                  </pic:blipFill>
+                  <pic:spPr bwMode="auto">
+                    <a:xfrm>
+                      <a:off x="0" y="0"/>
+                      <a:ext cx="5400040" cy="2807970"/>
+                    </a:xfrm>
+                    <a:prstGeom prst="rect">
+                      <a:avLst/>
+                    </a:prstGeom>
+                    <a:noFill/>
+                    <a:ln>
+                      <a:noFill/>
+                    </a:ln>
+                  </pic:spPr>
+                </pic:pic>
+              </a:graphicData>
+            </a:graphic>
+          </wp:inline>
+        </w:drawing>
       </w:r>
     </w:p>
     <w:p>
       <w:pPr>
-        <w:pStyle w:val="Lista2"/>
-      </w:pPr>
-      <w:r>
-        <w:t>La página ocupará el 100% de la anchura de la pantalla</w:t>
-      </w:r>
-      <w:r>
-        <w:t xml:space="preserve"> y dejará un cierto espacio en los márgenes laterales.</w:t>
-      </w:r>
+        <w:pStyle w:val="Parrafo"/>
+      </w:pPr>
     </w:p>
     <w:p>
       <w:pPr>
-        <w:pStyle w:val="Lista2"/>
-      </w:pPr>
-      <w:r>
-        <w:t>En la sección “Sobre mí”, la imagen</w:t>
-      </w:r>
-      <w:r>
-        <w:t xml:space="preserve"> y el texto tienen un comportamiento adaptativo</w:t>
-      </w:r>
-      <w:r>
-        <w:t xml:space="preserve"> como se aprecia en las imágenes y el vídeo adjunto</w:t>
-      </w:r>
-      <w:r>
-        <w:t>.</w:t>
+        <w:pStyle w:val="Ttulo2"/>
+      </w:pPr>
+      <w:r>
+        <w:t>Comportamiento adaptativo</w:t>
       </w:r>
     </w:p>
     <w:p>
       <w:pPr>
-        <w:pStyle w:val="Ttulo3"/>
-      </w:pPr>
-      <w:r>
-        <w:t>Versión para móviles (&lt;600px)</w:t>
+        <w:pStyle w:val="Parrafo"/>
+      </w:pPr>
+      <w:r>
+        <w:t>La página original resultante debe cumplir las siguientes consideraciones en cuanto a su comportamiento adaptativo:</w:t>
       </w:r>
     </w:p>
     <w:p>
       <w:pPr>
-        <w:pStyle w:val="Lista2"/>
-      </w:pPr>
-      <w:r>
-        <w:t>Las modificaciones de la versión para tablets se siguen aplicando para</w:t>
-      </w:r>
-      <w:r>
-        <w:t xml:space="preserve"> móviles.</w:t>
+        <w:pStyle w:val="Ttulo3"/>
+      </w:pPr>
+      <w:r>
+        <w:t>Versión para escritorio (&gt;900px)</w:t>
       </w:r>
     </w:p>
     <w:p>
@@ -765,10 +798,13 @@
         <w:pStyle w:val="Lista2"/>
       </w:pPr>
       <w:r>
-        <w:t>L</w:t>
-      </w:r>
-      <w:r>
-        <w:t>as dos secciones que antes ocupaban las zonas derecha e izquierda ahora ocuparán toda la anchura disponible.</w:t>
+        <w:t>Los elementos de la página se dispon</w:t>
+      </w:r>
+      <w:r>
+        <w:t>drán</w:t>
+      </w:r>
+      <w:r>
+        <w:t xml:space="preserve"> de la misma forma que en la original. La zona izquierda ocupará 8 columnas y la derecha ocupará 4.</w:t>
       </w:r>
     </w:p>
     <w:p>
@@ -776,7 +812,36 @@
         <w:pStyle w:val="Lista2"/>
       </w:pPr>
       <w:r>
-        <w:t>La sección derecha no sufre modificaciones.</w:t>
+        <w:t xml:space="preserve">En la </w:t>
+      </w:r>
+      <w:proofErr w:type="gramStart"/>
+      <w:r>
+        <w:t xml:space="preserve">sección </w:t>
+      </w:r>
+      <w:r>
+        <w:t xml:space="preserve"> “</w:t>
+      </w:r>
+      <w:proofErr w:type="gramEnd"/>
+      <w:r>
+        <w:t>Sobre mí</w:t>
+      </w:r>
+      <w:r>
+        <w:t>”, el texto a la derecha de la imagen</w:t>
+      </w:r>
+      <w:r>
+        <w:t xml:space="preserve"> nunca se meterá debajo de la imagen</w:t>
+      </w:r>
+      <w:r>
+        <w:t>,</w:t>
+      </w:r>
+      <w:r>
+        <w:t xml:space="preserve"> como </w:t>
+      </w:r>
+      <w:r>
+        <w:t xml:space="preserve">sí </w:t>
+      </w:r>
+      <w:r>
+        <w:t>ocurre en la página original.</w:t>
       </w:r>
     </w:p>
     <w:p>
@@ -784,36 +849,115 @@
         <w:pStyle w:val="Lista2"/>
       </w:pPr>
       <w:r>
-        <w:t>En la sección derecha, las subsecciones se dispondrán en dos columnas como se muestra en las capturas de pantalla de la práctica.</w:t>
+        <w:t>Más allá de los cambios en las imágenes de fondo, no hay ninguna otra modificación importante.</w:t>
       </w:r>
     </w:p>
     <w:p>
       <w:pPr>
-        <w:pStyle w:val="Parrafo"/>
-      </w:pPr>
+        <w:rPr>
+          <w:rFonts w:asciiTheme="majorHAnsi" w:hAnsiTheme="majorHAnsi"/>
+          <w:b/>
+          <w:noProof w:val="0"/>
+          <w:lang w:val="es-ES"/>
+        </w:rPr>
+      </w:pPr>
+      <w:r>
+        <w:br w:type="page"/>
+      </w:r>
     </w:p>
     <w:p>
       <w:pPr>
-        <w:rPr>
-          <w:rFonts w:asciiTheme="majorHAnsi" w:eastAsiaTheme="majorEastAsia" w:hAnsiTheme="majorHAnsi" w:cstheme="majorBidi"/>
-          <w:b/>
-          <w:bCs/>
-          <w:kern w:val="32"/>
-          <w:sz w:val="32"/>
-          <w:szCs w:val="32"/>
-          <w:lang w:val="es-ES"/>
-        </w:rPr>
-      </w:pPr>
-      <w:r>
-        <w:br w:type="page"/>
+        <w:pStyle w:val="Ttulo3"/>
+      </w:pPr>
+      <w:r>
+        <w:lastRenderedPageBreak/>
+        <w:t>Versión para tablets (600px a 900px)</w:t>
       </w:r>
     </w:p>
     <w:p>
       <w:pPr>
+        <w:pStyle w:val="Lista2"/>
+      </w:pPr>
+      <w:r>
+        <w:t>La página ocupará el 100% de la anchura de la pantalla</w:t>
+      </w:r>
+      <w:r>
+        <w:t xml:space="preserve"> y dejará un cierto espacio en los márgenes laterales.</w:t>
+      </w:r>
+    </w:p>
+    <w:p>
+      <w:pPr>
+        <w:pStyle w:val="Lista2"/>
+      </w:pPr>
+      <w:r>
+        <w:t>En la sección “Sobre mí”, la imagen</w:t>
+      </w:r>
+      <w:r>
+        <w:t xml:space="preserve"> y el texto tienen un comportamiento adaptativo</w:t>
+      </w:r>
+      <w:r>
+        <w:t xml:space="preserve"> como se aprecia en las imágenes y el vídeo adjunto</w:t>
+      </w:r>
+      <w:r>
+        <w:t>.</w:t>
+      </w:r>
+    </w:p>
+    <w:p>
+      <w:pPr>
+        <w:pStyle w:val="Ttulo3"/>
+      </w:pPr>
+      <w:r>
+        <w:t>Versión para móviles (&lt;600px)</w:t>
+      </w:r>
+    </w:p>
+    <w:p>
+      <w:pPr>
+        <w:pStyle w:val="Lista2"/>
+      </w:pPr>
+      <w:r>
+        <w:t>Las modificaciones de la versión para tablets se siguen aplicando para</w:t>
+      </w:r>
+      <w:r>
+        <w:t xml:space="preserve"> móviles.</w:t>
+      </w:r>
+    </w:p>
+    <w:p>
+      <w:pPr>
+        <w:pStyle w:val="Lista2"/>
+      </w:pPr>
+      <w:r>
+        <w:t>L</w:t>
+      </w:r>
+      <w:r>
+        <w:t>as dos secciones que antes ocupaban las zonas derecha e izquierda ahora ocuparán toda la anchura disponible.</w:t>
+      </w:r>
+    </w:p>
+    <w:p>
+      <w:pPr>
+        <w:pStyle w:val="Lista2"/>
+      </w:pPr>
+      <w:r>
+        <w:t>La sección derecha no sufre modificaciones.</w:t>
+      </w:r>
+    </w:p>
+    <w:p>
+      <w:pPr>
+        <w:pStyle w:val="Lista2"/>
+      </w:pPr>
+      <w:r>
+        <w:t>En la sección derecha, las subsecciones se dispondrán en dos columnas como se muestra en las capturas de pantalla de la práctica.</w:t>
+      </w:r>
+    </w:p>
+    <w:p>
+      <w:pPr>
+        <w:pStyle w:val="Parrafo"/>
+      </w:pPr>
+    </w:p>
+    <w:p>
+      <w:pPr>
         <w:pStyle w:val="Ttulo1"/>
       </w:pPr>
       <w:r>
-        <w:lastRenderedPageBreak/>
         <w:t>ENTREGA</w:t>
       </w:r>
     </w:p>
@@ -1120,7 +1264,7 @@
         </w:rPr>
         <w:t xml:space="preserve">Recuerda validar tu código antes de entregarlo en </w:t>
       </w:r>
-      <w:hyperlink r:id="rId8" w:history="1">
+      <w:hyperlink r:id="rId9" w:history="1">
         <w:r>
           <w:rPr>
             <w:rStyle w:val="Hipervnculo"/>
@@ -1290,9 +1434,26 @@
     </w:p>
     <w:p>
       <w:pPr>
+        <w:rPr>
+          <w:rFonts w:asciiTheme="majorHAnsi" w:eastAsiaTheme="majorEastAsia" w:hAnsiTheme="majorHAnsi" w:cstheme="majorBidi"/>
+          <w:b/>
+          <w:bCs/>
+          <w:kern w:val="32"/>
+          <w:sz w:val="32"/>
+          <w:szCs w:val="32"/>
+          <w:lang w:val="es-ES"/>
+        </w:rPr>
+      </w:pPr>
+      <w:r>
+        <w:br w:type="page"/>
+      </w:r>
+    </w:p>
+    <w:p>
+      <w:pPr>
         <w:pStyle w:val="Ttulo1"/>
       </w:pPr>
       <w:r>
+        <w:lastRenderedPageBreak/>
         <w:t xml:space="preserve">CRITERIOS </w:t>
       </w:r>
       <w:r>
@@ -1654,7 +1815,6 @@
         <w:ind w:left="1134" w:hanging="425"/>
       </w:pPr>
       <w:r>
-        <w:lastRenderedPageBreak/>
         <w:t xml:space="preserve">PLAGIOS </w:t>
       </w:r>
     </w:p>
@@ -1813,8 +1973,8 @@
       </w:r>
     </w:p>
     <w:sectPr>
-      <w:headerReference w:type="default" r:id="rId9"/>
-      <w:footerReference w:type="default" r:id="rId10"/>
+      <w:headerReference w:type="default" r:id="rId10"/>
+      <w:footerReference w:type="default" r:id="rId11"/>
       <w:type w:val="continuous"/>
       <w:pgSz w:w="11906" w:h="16838"/>
       <w:pgMar w:top="1417" w:right="1701" w:bottom="1417" w:left="1701" w:header="708" w:footer="708" w:gutter="0"/>

</xml_diff>